<commit_message>
beres cetak lahir (tabel permintaan lahir, format surat, cetak, service). update database simkel/simkel_29-10-2014.sql
</commit_message>
<xml_diff>
--- a/etc/data/template/SKCKTemplate.docx
+++ b/etc/data/template/SKCKTemplate.docx
@@ -44,7 +44,7 @@
           <v:shape id="_x0000_s1097" type="#_x0000_t75" style="position:absolute;left:0;text-align:left;margin-left:15.6pt;margin-top:2.25pt;width:68.7pt;height:1in;z-index:251755520;visibility:visible;mso-wrap-edited:f" wrapcoords="-191 0 -191 21421 21600 21421 21600 0 -191 0">
             <v:imagedata r:id="rId5" o:title="" grayscale="t"/>
           </v:shape>
-          <o:OLEObject Type="Embed" ProgID="Word.Picture.8" ShapeID="_x0000_s1097" DrawAspect="Content" ObjectID="_1475907687" r:id="rId6"/>
+          <o:OLEObject Type="Embed" ProgID="Word.Picture.8" ShapeID="_x0000_s1097" DrawAspect="Content" ObjectID="_1476098790" r:id="rId6"/>
         </w:object>
       </w:r>
       <w:r>
@@ -439,10 +439,25 @@
       <w:r>
         <w:rPr>
           <w:rFonts w:ascii="Tahoma" w:hAnsi="Tahoma" w:cs="Tahoma"/>
-          <w:b w:val="0"/>
-          <w:bCs/>
-        </w:rPr>
-        <w:t>${nama}</w:t>
+          <w:bCs/>
+        </w:rPr>
+        <w:t>${</w:t>
+      </w:r>
+      <w:proofErr w:type="spellStart"/>
+      <w:r>
+        <w:rPr>
+          <w:rFonts w:ascii="Tahoma" w:hAnsi="Tahoma" w:cs="Tahoma"/>
+          <w:bCs/>
+        </w:rPr>
+        <w:t>nama</w:t>
+      </w:r>
+      <w:proofErr w:type="spellEnd"/>
+      <w:r>
+        <w:rPr>
+          <w:rFonts w:ascii="Tahoma" w:hAnsi="Tahoma" w:cs="Tahoma"/>
+          <w:bCs/>
+        </w:rPr>
+        <w:t>}</w:t>
       </w:r>
       <w:r>
         <w:rPr>
@@ -505,8 +520,28 @@
           <w:b w:val="0"/>
           <w:bCs/>
         </w:rPr>
-        <w:t>${nik}</w:t>
-      </w:r>
+        <w:t>${</w:t>
+      </w:r>
+      <w:proofErr w:type="spellStart"/>
+      <w:r>
+        <w:rPr>
+          <w:rFonts w:ascii="Tahoma" w:hAnsi="Tahoma" w:cs="Tahoma"/>
+          <w:b w:val="0"/>
+          <w:bCs/>
+        </w:rPr>
+        <w:t>nik</w:t>
+      </w:r>
+      <w:proofErr w:type="spellEnd"/>
+      <w:r>
+        <w:rPr>
+          <w:rFonts w:ascii="Tahoma" w:hAnsi="Tahoma" w:cs="Tahoma"/>
+          <w:b w:val="0"/>
+          <w:bCs/>
+        </w:rPr>
+        <w:t>}</w:t>
+      </w:r>
+      <w:bookmarkStart w:id="0" w:name="_GoBack"/>
+      <w:bookmarkEnd w:id="0"/>
     </w:p>
     <w:p>
       <w:pPr>
@@ -525,15 +560,57 @@
           <w:lang w:val="es-ES"/>
         </w:rPr>
       </w:pPr>
-      <w:r>
-        <w:rPr>
-          <w:rFonts w:ascii="Tahoma" w:hAnsi="Tahoma" w:cs="Tahoma"/>
-          <w:b w:val="0"/>
-          <w:szCs w:val="24"/>
-          <w:lang w:val="es-ES"/>
-        </w:rPr>
-        <w:t>Tempat, Tanggal Lahir</w:t>
-      </w:r>
+      <w:proofErr w:type="spellStart"/>
+      <w:r>
+        <w:rPr>
+          <w:rFonts w:ascii="Tahoma" w:hAnsi="Tahoma" w:cs="Tahoma"/>
+          <w:b w:val="0"/>
+          <w:szCs w:val="24"/>
+          <w:lang w:val="es-ES"/>
+        </w:rPr>
+        <w:t>Tempat</w:t>
+      </w:r>
+      <w:proofErr w:type="spellEnd"/>
+      <w:r>
+        <w:rPr>
+          <w:rFonts w:ascii="Tahoma" w:hAnsi="Tahoma" w:cs="Tahoma"/>
+          <w:b w:val="0"/>
+          <w:szCs w:val="24"/>
+          <w:lang w:val="es-ES"/>
+        </w:rPr>
+        <w:t xml:space="preserve">, </w:t>
+      </w:r>
+      <w:proofErr w:type="spellStart"/>
+      <w:r>
+        <w:rPr>
+          <w:rFonts w:ascii="Tahoma" w:hAnsi="Tahoma" w:cs="Tahoma"/>
+          <w:b w:val="0"/>
+          <w:szCs w:val="24"/>
+          <w:lang w:val="es-ES"/>
+        </w:rPr>
+        <w:t>Tanggal</w:t>
+      </w:r>
+      <w:proofErr w:type="spellEnd"/>
+      <w:r>
+        <w:rPr>
+          <w:rFonts w:ascii="Tahoma" w:hAnsi="Tahoma" w:cs="Tahoma"/>
+          <w:b w:val="0"/>
+          <w:szCs w:val="24"/>
+          <w:lang w:val="es-ES"/>
+        </w:rPr>
+        <w:t xml:space="preserve"> </w:t>
+      </w:r>
+      <w:proofErr w:type="spellStart"/>
+      <w:r>
+        <w:rPr>
+          <w:rFonts w:ascii="Tahoma" w:hAnsi="Tahoma" w:cs="Tahoma"/>
+          <w:b w:val="0"/>
+          <w:szCs w:val="24"/>
+          <w:lang w:val="es-ES"/>
+        </w:rPr>
+        <w:t>Lahir</w:t>
+      </w:r>
+      <w:proofErr w:type="spellEnd"/>
       <w:r>
         <w:rPr>
           <w:rFonts w:ascii="Tahoma" w:hAnsi="Tahoma" w:cs="Tahoma"/>
@@ -559,7 +636,25 @@
           <w:b w:val="0"/>
           <w:bCs/>
         </w:rPr>
-        <w:t>${tempatLahir},</w:t>
+        <w:t>${</w:t>
+      </w:r>
+      <w:proofErr w:type="spellStart"/>
+      <w:r>
+        <w:rPr>
+          <w:rFonts w:ascii="Tahoma" w:hAnsi="Tahoma" w:cs="Tahoma"/>
+          <w:b w:val="0"/>
+          <w:bCs/>
+        </w:rPr>
+        <w:t>tempatLahir</w:t>
+      </w:r>
+      <w:proofErr w:type="spellEnd"/>
+      <w:r>
+        <w:rPr>
+          <w:rFonts w:ascii="Tahoma" w:hAnsi="Tahoma" w:cs="Tahoma"/>
+          <w:b w:val="0"/>
+          <w:bCs/>
+        </w:rPr>
+        <w:t>},</w:t>
       </w:r>
       <w:r>
         <w:rPr>
@@ -574,7 +669,25 @@
           <w:b w:val="0"/>
           <w:bCs/>
         </w:rPr>
-        <w:t>${tanggalLahir}</w:t>
+        <w:t>${</w:t>
+      </w:r>
+      <w:proofErr w:type="spellStart"/>
+      <w:r>
+        <w:rPr>
+          <w:rFonts w:ascii="Tahoma" w:hAnsi="Tahoma" w:cs="Tahoma"/>
+          <w:b w:val="0"/>
+          <w:bCs/>
+        </w:rPr>
+        <w:t>tanggalLahir</w:t>
+      </w:r>
+      <w:proofErr w:type="spellEnd"/>
+      <w:r>
+        <w:rPr>
+          <w:rFonts w:ascii="Tahoma" w:hAnsi="Tahoma" w:cs="Tahoma"/>
+          <w:b w:val="0"/>
+          <w:bCs/>
+        </w:rPr>
+        <w:t>}</w:t>
       </w:r>
     </w:p>
     <w:p>
@@ -594,15 +707,37 @@
           <w:lang w:val="es-ES"/>
         </w:rPr>
       </w:pPr>
-      <w:r>
-        <w:rPr>
-          <w:rFonts w:ascii="Tahoma" w:hAnsi="Tahoma" w:cs="Tahoma"/>
-          <w:b w:val="0"/>
-          <w:szCs w:val="24"/>
-          <w:lang w:val="es-ES"/>
-        </w:rPr>
-        <w:t>Jenis Kelamin</w:t>
-      </w:r>
+      <w:proofErr w:type="spellStart"/>
+      <w:r>
+        <w:rPr>
+          <w:rFonts w:ascii="Tahoma" w:hAnsi="Tahoma" w:cs="Tahoma"/>
+          <w:b w:val="0"/>
+          <w:szCs w:val="24"/>
+          <w:lang w:val="es-ES"/>
+        </w:rPr>
+        <w:t>Jenis</w:t>
+      </w:r>
+      <w:proofErr w:type="spellEnd"/>
+      <w:r>
+        <w:rPr>
+          <w:rFonts w:ascii="Tahoma" w:hAnsi="Tahoma" w:cs="Tahoma"/>
+          <w:b w:val="0"/>
+          <w:szCs w:val="24"/>
+          <w:lang w:val="es-ES"/>
+        </w:rPr>
+        <w:t xml:space="preserve"> </w:t>
+      </w:r>
+      <w:proofErr w:type="spellStart"/>
+      <w:r>
+        <w:rPr>
+          <w:rFonts w:ascii="Tahoma" w:hAnsi="Tahoma" w:cs="Tahoma"/>
+          <w:b w:val="0"/>
+          <w:szCs w:val="24"/>
+          <w:lang w:val="es-ES"/>
+        </w:rPr>
+        <w:t>Kelamin</w:t>
+      </w:r>
+      <w:proofErr w:type="spellEnd"/>
       <w:r>
         <w:rPr>
           <w:rFonts w:ascii="Tahoma" w:hAnsi="Tahoma" w:cs="Tahoma"/>
@@ -628,7 +763,25 @@
           <w:b w:val="0"/>
           <w:bCs/>
         </w:rPr>
-        <w:t>${jenisKelamin}</w:t>
+        <w:t>${</w:t>
+      </w:r>
+      <w:proofErr w:type="spellStart"/>
+      <w:r>
+        <w:rPr>
+          <w:rFonts w:ascii="Tahoma" w:hAnsi="Tahoma" w:cs="Tahoma"/>
+          <w:b w:val="0"/>
+          <w:bCs/>
+        </w:rPr>
+        <w:t>jenisKelamin</w:t>
+      </w:r>
+      <w:proofErr w:type="spellEnd"/>
+      <w:r>
+        <w:rPr>
+          <w:rFonts w:ascii="Tahoma" w:hAnsi="Tahoma" w:cs="Tahoma"/>
+          <w:b w:val="0"/>
+          <w:bCs/>
+        </w:rPr>
+        <w:t>}</w:t>
       </w:r>
     </w:p>
     <w:p>
@@ -720,6 +873,7 @@
         </w:rPr>
         <w:t>Perk</w:t>
       </w:r>
+      <w:proofErr w:type="spellStart"/>
       <w:r>
         <w:rPr>
           <w:rFonts w:ascii="Tahoma" w:hAnsi="Tahoma" w:cs="Tahoma"/>
@@ -729,6 +883,7 @@
         </w:rPr>
         <w:t>awin</w:t>
       </w:r>
+      <w:proofErr w:type="spellEnd"/>
       <w:r>
         <w:rPr>
           <w:rFonts w:ascii="Tahoma" w:hAnsi="Tahoma" w:cs="Tahoma"/>
@@ -783,6 +938,7 @@
           <w:lang w:val="es-ES"/>
         </w:rPr>
       </w:pPr>
+      <w:proofErr w:type="spellStart"/>
       <w:r>
         <w:rPr>
           <w:rFonts w:ascii="Tahoma" w:hAnsi="Tahoma" w:cs="Tahoma"/>
@@ -792,6 +948,7 @@
         </w:rPr>
         <w:t>Kewarganegaraan</w:t>
       </w:r>
+      <w:proofErr w:type="spellEnd"/>
       <w:r>
         <w:rPr>
           <w:rFonts w:ascii="Tahoma" w:hAnsi="Tahoma" w:cs="Tahoma"/>
@@ -845,7 +1002,25 @@
           <w:b w:val="0"/>
           <w:bCs/>
         </w:rPr>
-        <w:t>${kewarganegaraan}</w:t>
+        <w:t>${</w:t>
+      </w:r>
+      <w:proofErr w:type="spellStart"/>
+      <w:r>
+        <w:rPr>
+          <w:rFonts w:ascii="Tahoma" w:hAnsi="Tahoma" w:cs="Tahoma"/>
+          <w:b w:val="0"/>
+          <w:bCs/>
+        </w:rPr>
+        <w:t>kewarganegaraan</w:t>
+      </w:r>
+      <w:proofErr w:type="spellEnd"/>
+      <w:r>
+        <w:rPr>
+          <w:rFonts w:ascii="Tahoma" w:hAnsi="Tahoma" w:cs="Tahoma"/>
+          <w:b w:val="0"/>
+          <w:bCs/>
+        </w:rPr>
+        <w:t>}</w:t>
       </w:r>
     </w:p>
     <w:p>
@@ -866,6 +1041,7 @@
           <w:lang w:val="es-ES"/>
         </w:rPr>
       </w:pPr>
+      <w:proofErr w:type="spellStart"/>
       <w:r>
         <w:rPr>
           <w:rFonts w:ascii="Tahoma" w:hAnsi="Tahoma" w:cs="Tahoma"/>
@@ -875,6 +1051,7 @@
         </w:rPr>
         <w:t>Pekerjaan</w:t>
       </w:r>
+      <w:proofErr w:type="spellEnd"/>
       <w:r>
         <w:rPr>
           <w:rFonts w:ascii="Tahoma" w:hAnsi="Tahoma" w:cs="Tahoma"/>
@@ -891,7 +1068,25 @@
           <w:b w:val="0"/>
           <w:bCs/>
         </w:rPr>
-        <w:t>${pekerjaan}</w:t>
+        <w:t>${</w:t>
+      </w:r>
+      <w:proofErr w:type="spellStart"/>
+      <w:r>
+        <w:rPr>
+          <w:rFonts w:ascii="Tahoma" w:hAnsi="Tahoma" w:cs="Tahoma"/>
+          <w:b w:val="0"/>
+          <w:bCs/>
+        </w:rPr>
+        <w:t>pekerjaan</w:t>
+      </w:r>
+      <w:proofErr w:type="spellEnd"/>
+      <w:r>
+        <w:rPr>
+          <w:rFonts w:ascii="Tahoma" w:hAnsi="Tahoma" w:cs="Tahoma"/>
+          <w:b w:val="0"/>
+          <w:bCs/>
+        </w:rPr>
+        <w:t>}</w:t>
       </w:r>
     </w:p>
     <w:p>
@@ -912,15 +1107,57 @@
           <w:lang w:val="es-ES"/>
         </w:rPr>
       </w:pPr>
-      <w:r>
-        <w:rPr>
-          <w:rFonts w:ascii="Tahoma" w:hAnsi="Tahoma" w:cs="Tahoma"/>
-          <w:b w:val="0"/>
-          <w:szCs w:val="24"/>
-          <w:lang w:val="es-ES"/>
-        </w:rPr>
-        <w:t>Alamat/Tempat Tinggal</w:t>
-      </w:r>
+      <w:proofErr w:type="spellStart"/>
+      <w:r>
+        <w:rPr>
+          <w:rFonts w:ascii="Tahoma" w:hAnsi="Tahoma" w:cs="Tahoma"/>
+          <w:b w:val="0"/>
+          <w:szCs w:val="24"/>
+          <w:lang w:val="es-ES"/>
+        </w:rPr>
+        <w:t>Alamat</w:t>
+      </w:r>
+      <w:proofErr w:type="spellEnd"/>
+      <w:r>
+        <w:rPr>
+          <w:rFonts w:ascii="Tahoma" w:hAnsi="Tahoma" w:cs="Tahoma"/>
+          <w:b w:val="0"/>
+          <w:szCs w:val="24"/>
+          <w:lang w:val="es-ES"/>
+        </w:rPr>
+        <w:t>/</w:t>
+      </w:r>
+      <w:proofErr w:type="spellStart"/>
+      <w:r>
+        <w:rPr>
+          <w:rFonts w:ascii="Tahoma" w:hAnsi="Tahoma" w:cs="Tahoma"/>
+          <w:b w:val="0"/>
+          <w:szCs w:val="24"/>
+          <w:lang w:val="es-ES"/>
+        </w:rPr>
+        <w:t>Tempat</w:t>
+      </w:r>
+      <w:proofErr w:type="spellEnd"/>
+      <w:r>
+        <w:rPr>
+          <w:rFonts w:ascii="Tahoma" w:hAnsi="Tahoma" w:cs="Tahoma"/>
+          <w:b w:val="0"/>
+          <w:szCs w:val="24"/>
+          <w:lang w:val="es-ES"/>
+        </w:rPr>
+        <w:t xml:space="preserve"> </w:t>
+      </w:r>
+      <w:proofErr w:type="spellStart"/>
+      <w:r>
+        <w:rPr>
+          <w:rFonts w:ascii="Tahoma" w:hAnsi="Tahoma" w:cs="Tahoma"/>
+          <w:b w:val="0"/>
+          <w:szCs w:val="24"/>
+          <w:lang w:val="es-ES"/>
+        </w:rPr>
+        <w:t>Tinggal</w:t>
+      </w:r>
+      <w:proofErr w:type="spellEnd"/>
       <w:r>
         <w:rPr>
           <w:rFonts w:ascii="Tahoma" w:hAnsi="Tahoma" w:cs="Tahoma"/>
@@ -946,7 +1183,63 @@
           <w:b w:val="0"/>
           <w:bCs/>
         </w:rPr>
-        <w:t>${alamat} RT. ${rt} RW. ${rw}</w:t>
+        <w:t>${</w:t>
+      </w:r>
+      <w:proofErr w:type="spellStart"/>
+      <w:r>
+        <w:rPr>
+          <w:rFonts w:ascii="Tahoma" w:hAnsi="Tahoma" w:cs="Tahoma"/>
+          <w:b w:val="0"/>
+          <w:bCs/>
+        </w:rPr>
+        <w:t>alamat</w:t>
+      </w:r>
+      <w:proofErr w:type="spellEnd"/>
+      <w:r>
+        <w:rPr>
+          <w:rFonts w:ascii="Tahoma" w:hAnsi="Tahoma" w:cs="Tahoma"/>
+          <w:b w:val="0"/>
+          <w:bCs/>
+        </w:rPr>
+        <w:t>} RT. ${</w:t>
+      </w:r>
+      <w:proofErr w:type="spellStart"/>
+      <w:proofErr w:type="gramStart"/>
+      <w:r>
+        <w:rPr>
+          <w:rFonts w:ascii="Tahoma" w:hAnsi="Tahoma" w:cs="Tahoma"/>
+          <w:b w:val="0"/>
+          <w:bCs/>
+        </w:rPr>
+        <w:t>rt</w:t>
+      </w:r>
+      <w:proofErr w:type="spellEnd"/>
+      <w:proofErr w:type="gramEnd"/>
+      <w:r>
+        <w:rPr>
+          <w:rFonts w:ascii="Tahoma" w:hAnsi="Tahoma" w:cs="Tahoma"/>
+          <w:b w:val="0"/>
+          <w:bCs/>
+        </w:rPr>
+        <w:t>} RW. ${</w:t>
+      </w:r>
+      <w:proofErr w:type="spellStart"/>
+      <w:r>
+        <w:rPr>
+          <w:rFonts w:ascii="Tahoma" w:hAnsi="Tahoma" w:cs="Tahoma"/>
+          <w:b w:val="0"/>
+          <w:bCs/>
+        </w:rPr>
+        <w:t>rw</w:t>
+      </w:r>
+      <w:proofErr w:type="spellEnd"/>
+      <w:r>
+        <w:rPr>
+          <w:rFonts w:ascii="Tahoma" w:hAnsi="Tahoma" w:cs="Tahoma"/>
+          <w:b w:val="0"/>
+          <w:bCs/>
+        </w:rPr>
+        <w:t>}</w:t>
       </w:r>
     </w:p>
     <w:p>
@@ -1122,26 +1415,69 @@
         </w:rPr>
         <w:t xml:space="preserve">orang tersebut adalah penduduk Kelurahan Leuwigajah </w:t>
       </w:r>
-      <w:r>
-        <w:rPr>
-          <w:rFonts w:ascii="Tahoma" w:hAnsi="Tahoma" w:cs="Tahoma"/>
-          <w:lang w:val="en-US"/>
-        </w:rPr>
-        <w:t>Kecamatan Cimahi Selatan</w:t>
-      </w:r>
-      <w:r>
-        <w:rPr>
-          <w:rFonts w:ascii="Tahoma" w:hAnsi="Tahoma" w:cs="Tahoma"/>
+      <w:proofErr w:type="spellStart"/>
+      <w:r>
+        <w:rPr>
+          <w:rFonts w:ascii="Tahoma" w:hAnsi="Tahoma" w:cs="Tahoma"/>
+          <w:lang w:val="en-US"/>
+        </w:rPr>
+        <w:t>Kecamatan</w:t>
+      </w:r>
+      <w:proofErr w:type="spellEnd"/>
+      <w:r>
+        <w:rPr>
+          <w:rFonts w:ascii="Tahoma" w:hAnsi="Tahoma" w:cs="Tahoma"/>
+          <w:lang w:val="en-US"/>
         </w:rPr>
         <w:t xml:space="preserve"> </w:t>
       </w:r>
-      <w:r>
-        <w:rPr>
-          <w:rFonts w:ascii="Tahoma" w:hAnsi="Tahoma" w:cs="Tahoma"/>
-          <w:lang w:val="en-US"/>
-        </w:rPr>
-        <w:t>dan yang bersangkutan</w:t>
-      </w:r>
+      <w:proofErr w:type="spellStart"/>
+      <w:r>
+        <w:rPr>
+          <w:rFonts w:ascii="Tahoma" w:hAnsi="Tahoma" w:cs="Tahoma"/>
+          <w:lang w:val="en-US"/>
+        </w:rPr>
+        <w:t>Cimahi</w:t>
+      </w:r>
+      <w:proofErr w:type="spellEnd"/>
+      <w:r>
+        <w:rPr>
+          <w:rFonts w:ascii="Tahoma" w:hAnsi="Tahoma" w:cs="Tahoma"/>
+          <w:lang w:val="en-US"/>
+        </w:rPr>
+        <w:t xml:space="preserve"> Selatan</w:t>
+      </w:r>
+      <w:r>
+        <w:rPr>
+          <w:rFonts w:ascii="Tahoma" w:hAnsi="Tahoma" w:cs="Tahoma"/>
+        </w:rPr>
+        <w:t xml:space="preserve"> </w:t>
+      </w:r>
+      <w:proofErr w:type="spellStart"/>
+      <w:r>
+        <w:rPr>
+          <w:rFonts w:ascii="Tahoma" w:hAnsi="Tahoma" w:cs="Tahoma"/>
+          <w:lang w:val="en-US"/>
+        </w:rPr>
+        <w:t>dan</w:t>
+      </w:r>
+      <w:proofErr w:type="spellEnd"/>
+      <w:r>
+        <w:rPr>
+          <w:rFonts w:ascii="Tahoma" w:hAnsi="Tahoma" w:cs="Tahoma"/>
+          <w:lang w:val="en-US"/>
+        </w:rPr>
+        <w:t xml:space="preserve"> yang </w:t>
+      </w:r>
+      <w:proofErr w:type="spellStart"/>
+      <w:r>
+        <w:rPr>
+          <w:rFonts w:ascii="Tahoma" w:hAnsi="Tahoma" w:cs="Tahoma"/>
+          <w:lang w:val="en-US"/>
+        </w:rPr>
+        <w:t>bersangkutan</w:t>
+      </w:r>
+      <w:proofErr w:type="spellEnd"/>
       <w:r>
         <w:rPr>
           <w:rFonts w:ascii="Tahoma" w:hAnsi="Tahoma" w:cs="Tahoma"/>
@@ -1169,12 +1505,165 @@
         </w:rPr>
         <w:t xml:space="preserve">Surat keterangan ini dipergunakan </w:t>
       </w:r>
-      <w:r>
-        <w:rPr>
-          <w:rFonts w:ascii="Tahoma" w:hAnsi="Tahoma" w:cs="Tahoma"/>
-          <w:lang w:val="en-US"/>
-        </w:rPr>
-        <w:t xml:space="preserve">sebagai pengantar membuat Surat Keterangan Catatan Kepolisian (SKCK) untuk  melengkapi persyaratan </w:t>
+      <w:proofErr w:type="spellStart"/>
+      <w:r>
+        <w:rPr>
+          <w:rFonts w:ascii="Tahoma" w:hAnsi="Tahoma" w:cs="Tahoma"/>
+          <w:lang w:val="en-US"/>
+        </w:rPr>
+        <w:t>sebagai</w:t>
+      </w:r>
+      <w:proofErr w:type="spellEnd"/>
+      <w:r>
+        <w:rPr>
+          <w:rFonts w:ascii="Tahoma" w:hAnsi="Tahoma" w:cs="Tahoma"/>
+          <w:lang w:val="en-US"/>
+        </w:rPr>
+        <w:t xml:space="preserve"> </w:t>
+      </w:r>
+      <w:proofErr w:type="spellStart"/>
+      <w:r>
+        <w:rPr>
+          <w:rFonts w:ascii="Tahoma" w:hAnsi="Tahoma" w:cs="Tahoma"/>
+          <w:lang w:val="en-US"/>
+        </w:rPr>
+        <w:t>pengantar</w:t>
+      </w:r>
+      <w:proofErr w:type="spellEnd"/>
+      <w:r>
+        <w:rPr>
+          <w:rFonts w:ascii="Tahoma" w:hAnsi="Tahoma" w:cs="Tahoma"/>
+          <w:lang w:val="en-US"/>
+        </w:rPr>
+        <w:t xml:space="preserve"> </w:t>
+      </w:r>
+      <w:proofErr w:type="spellStart"/>
+      <w:r>
+        <w:rPr>
+          <w:rFonts w:ascii="Tahoma" w:hAnsi="Tahoma" w:cs="Tahoma"/>
+          <w:lang w:val="en-US"/>
+        </w:rPr>
+        <w:t>membuat</w:t>
+      </w:r>
+      <w:proofErr w:type="spellEnd"/>
+      <w:r>
+        <w:rPr>
+          <w:rFonts w:ascii="Tahoma" w:hAnsi="Tahoma" w:cs="Tahoma"/>
+          <w:lang w:val="en-US"/>
+        </w:rPr>
+        <w:t xml:space="preserve"> </w:t>
+      </w:r>
+      <w:proofErr w:type="spellStart"/>
+      <w:r>
+        <w:rPr>
+          <w:rFonts w:ascii="Tahoma" w:hAnsi="Tahoma" w:cs="Tahoma"/>
+          <w:lang w:val="en-US"/>
+        </w:rPr>
+        <w:t>Surat</w:t>
+      </w:r>
+      <w:proofErr w:type="spellEnd"/>
+      <w:r>
+        <w:rPr>
+          <w:rFonts w:ascii="Tahoma" w:hAnsi="Tahoma" w:cs="Tahoma"/>
+          <w:lang w:val="en-US"/>
+        </w:rPr>
+        <w:t xml:space="preserve"> </w:t>
+      </w:r>
+      <w:proofErr w:type="spellStart"/>
+      <w:r>
+        <w:rPr>
+          <w:rFonts w:ascii="Tahoma" w:hAnsi="Tahoma" w:cs="Tahoma"/>
+          <w:lang w:val="en-US"/>
+        </w:rPr>
+        <w:t>Keterangan</w:t>
+      </w:r>
+      <w:proofErr w:type="spellEnd"/>
+      <w:r>
+        <w:rPr>
+          <w:rFonts w:ascii="Tahoma" w:hAnsi="Tahoma" w:cs="Tahoma"/>
+          <w:lang w:val="en-US"/>
+        </w:rPr>
+        <w:t xml:space="preserve"> </w:t>
+      </w:r>
+      <w:proofErr w:type="spellStart"/>
+      <w:r>
+        <w:rPr>
+          <w:rFonts w:ascii="Tahoma" w:hAnsi="Tahoma" w:cs="Tahoma"/>
+          <w:lang w:val="en-US"/>
+        </w:rPr>
+        <w:t>Catatan</w:t>
+      </w:r>
+      <w:proofErr w:type="spellEnd"/>
+      <w:r>
+        <w:rPr>
+          <w:rFonts w:ascii="Tahoma" w:hAnsi="Tahoma" w:cs="Tahoma"/>
+          <w:lang w:val="en-US"/>
+        </w:rPr>
+        <w:t xml:space="preserve"> </w:t>
+      </w:r>
+      <w:proofErr w:type="spellStart"/>
+      <w:r>
+        <w:rPr>
+          <w:rFonts w:ascii="Tahoma" w:hAnsi="Tahoma" w:cs="Tahoma"/>
+          <w:lang w:val="en-US"/>
+        </w:rPr>
+        <w:t>Kepolisian</w:t>
+      </w:r>
+      <w:proofErr w:type="spellEnd"/>
+      <w:r>
+        <w:rPr>
+          <w:rFonts w:ascii="Tahoma" w:hAnsi="Tahoma" w:cs="Tahoma"/>
+          <w:lang w:val="en-US"/>
+        </w:rPr>
+        <w:t xml:space="preserve"> (SKCK) </w:t>
+      </w:r>
+      <w:proofErr w:type="spellStart"/>
+      <w:r>
+        <w:rPr>
+          <w:rFonts w:ascii="Tahoma" w:hAnsi="Tahoma" w:cs="Tahoma"/>
+          <w:lang w:val="en-US"/>
+        </w:rPr>
+        <w:t>untuk</w:t>
+      </w:r>
+      <w:proofErr w:type="spellEnd"/>
+      <w:r>
+        <w:rPr>
+          <w:rFonts w:ascii="Tahoma" w:hAnsi="Tahoma" w:cs="Tahoma"/>
+          <w:lang w:val="en-US"/>
+        </w:rPr>
+        <w:t xml:space="preserve">  </w:t>
+      </w:r>
+      <w:proofErr w:type="spellStart"/>
+      <w:r>
+        <w:rPr>
+          <w:rFonts w:ascii="Tahoma" w:hAnsi="Tahoma" w:cs="Tahoma"/>
+          <w:lang w:val="en-US"/>
+        </w:rPr>
+        <w:t>melengkapi</w:t>
+      </w:r>
+      <w:proofErr w:type="spellEnd"/>
+      <w:r>
+        <w:rPr>
+          <w:rFonts w:ascii="Tahoma" w:hAnsi="Tahoma" w:cs="Tahoma"/>
+          <w:lang w:val="en-US"/>
+        </w:rPr>
+        <w:t xml:space="preserve"> </w:t>
+      </w:r>
+      <w:proofErr w:type="spellStart"/>
+      <w:r>
+        <w:rPr>
+          <w:rFonts w:ascii="Tahoma" w:hAnsi="Tahoma" w:cs="Tahoma"/>
+          <w:lang w:val="en-US"/>
+        </w:rPr>
+        <w:t>persyaratan</w:t>
+      </w:r>
+      <w:proofErr w:type="spellEnd"/>
+      <w:r>
+        <w:rPr>
+          <w:rFonts w:ascii="Tahoma" w:hAnsi="Tahoma" w:cs="Tahoma"/>
+          <w:lang w:val="en-US"/>
+        </w:rPr>
+        <w:t xml:space="preserve"> </w:t>
       </w:r>
       <w:r>
         <w:rPr>
@@ -1304,13 +1793,25 @@
           <w:color w:val="FF0000"/>
         </w:rPr>
       </w:pPr>
+      <w:proofErr w:type="spellStart"/>
+      <w:proofErr w:type="gramStart"/>
       <w:r>
         <w:rPr>
           <w:rFonts w:ascii="Tahoma" w:hAnsi="Tahoma" w:cs="Tahoma"/>
           <w:b/>
           <w:lang w:val="en-US"/>
         </w:rPr>
-        <w:t>a.n.LURAH LEUWIGAJAH</w:t>
+        <w:t>a.n.LURAH</w:t>
+      </w:r>
+      <w:proofErr w:type="spellEnd"/>
+      <w:proofErr w:type="gramEnd"/>
+      <w:r>
+        <w:rPr>
+          <w:rFonts w:ascii="Tahoma" w:hAnsi="Tahoma" w:cs="Tahoma"/>
+          <w:b/>
+          <w:lang w:val="en-US"/>
+        </w:rPr>
+        <w:t xml:space="preserve"> LEUWIGAJAH</w:t>
       </w:r>
     </w:p>
     <w:p>
@@ -1460,8 +1961,6 @@
         </w:rPr>
         <w:tab/>
       </w:r>
-      <w:bookmarkStart w:id="0" w:name="_GoBack"/>
-      <w:bookmarkEnd w:id="0"/>
       <w:r>
         <w:rPr>
           <w:rFonts w:ascii="Tahoma" w:hAnsi="Tahoma" w:cs="Tahoma"/>
@@ -2301,7 +2800,7 @@
 </file>
 
 <file path=customXml/itemProps1.xml><?xml version="1.0" encoding="utf-8"?>
-<ds:datastoreItem xmlns:ds="http://schemas.openxmlformats.org/officeDocument/2006/customXml" ds:itemID="{ADB379D5-04DF-4961-BFC6-55F2E5DA2A9C}">
+<ds:datastoreItem xmlns:ds="http://schemas.openxmlformats.org/officeDocument/2006/customXml" ds:itemID="{33783555-D33C-4E3C-8953-0FE1170FEF59}">
   <ds:schemaRefs>
     <ds:schemaRef ds:uri="http://schemas.openxmlformats.org/officeDocument/2006/bibliography"/>
   </ds:schemaRefs>

</xml_diff>